<commit_message>
Running interview with all of the documents
</commit_message>
<xml_diff>
--- a/docassemble/GBLS/data/templates/Letter_to_client_sending_Discharge_working.docx
+++ b/docassemble/GBLS/data/templates/Letter_to_client_sending_Discharge_working.docx
@@ -58,7 +58,7 @@
         <w:rPr>
           <w:color w:val="000000" w:themeColor="text1"/>
         </w:rPr>
-        <w:t>[0].name() }}</w:t>
+        <w:t>[0].name }}</w:t>
       </w:r>
     </w:p>
     <w:p>
@@ -94,7 +94,13 @@
         <w:rPr>
           <w:color w:val="000000" w:themeColor="text1"/>
         </w:rPr>
-        <w:t>() }}</w:t>
+        <w:t>()</w:t>
+      </w:r>
+      <w:r>
+        <w:rPr>
+          <w:color w:val="000000" w:themeColor="text1"/>
+        </w:rPr>
+        <w:t xml:space="preserve"> }}</w:t>
       </w:r>
     </w:p>
     <w:p>
@@ -398,10 +404,7 @@
       </w:pPr>
       <w:proofErr w:type="gramStart"/>
       <w:r>
-        <w:t>Tel.:</w:t>
-      </w:r>
-      <w:r>
-        <w:t>{</w:t>
+        <w:t>Tel.:{</w:t>
       </w:r>
       <w:proofErr w:type="gramEnd"/>
       <w:r>
@@ -422,10 +425,7 @@
       </w:pPr>
       <w:proofErr w:type="gramStart"/>
       <w:r>
-        <w:t>Email:</w:t>
-      </w:r>
-      <w:r>
-        <w:t>{</w:t>
+        <w:t>Email:{</w:t>
       </w:r>
       <w:proofErr w:type="gramEnd"/>
       <w:r>
@@ -507,7 +507,7 @@
         <w:noProof/>
       </w:rPr>
       <w:drawing>
-        <wp:anchor distT="0" distB="0" distL="114300" distR="114300" simplePos="0" relativeHeight="2" behindDoc="0" locked="0" layoutInCell="0" allowOverlap="1" wp14:anchorId="1FCE06E6">
+        <wp:anchor distT="0" distB="0" distL="114300" distR="114300" simplePos="0" relativeHeight="2" behindDoc="0" locked="0" layoutInCell="0" allowOverlap="1" wp14:anchorId="18B6E58D">
           <wp:simplePos x="0" y="0"/>
           <wp:positionH relativeFrom="column">
             <wp:posOffset>5437505</wp:posOffset>
@@ -726,34 +726,11 @@
     <w:pPr>
       <w:pStyle w:val="Header"/>
     </w:pPr>
-    <w:r>
-      <w:fldChar w:fldCharType="begin"/>
-    </w:r>
-    <w:r>
-      <w:instrText>STYLEREF  Date  \* MERGEFORMAT</w:instrText>
-    </w:r>
-    <w:r>
-      <w:fldChar w:fldCharType="separate"/>
-    </w:r>
-    <w:proofErr w:type="gramStart"/>
-    <w:r>
-      <w:t xml:space="preserve">{{ </w:t>
-    </w:r>
-    <w:proofErr w:type="spellStart"/>
-    <w:r>
-      <w:t>signature</w:t>
-    </w:r>
-    <w:proofErr w:type="gramEnd"/>
-    <w:r>
-      <w:t>_date</w:t>
-    </w:r>
-    <w:proofErr w:type="spellEnd"/>
-    <w:r>
-      <w:t xml:space="preserve"> }}</w:t>
-    </w:r>
-    <w:r>
-      <w:fldChar w:fldCharType="end"/>
-    </w:r>
+    <w:fldSimple w:instr="STYLEREF  Date  \* MERGEFORMAT">
+      <w:r>
+        <w:t>{{ signature_date }}</w:t>
+      </w:r>
+    </w:fldSimple>
   </w:p>
   <w:p>
     <w:pPr>
@@ -794,7 +771,7 @@
         <w:noProof/>
       </w:rPr>
       <w:drawing>
-        <wp:inline distT="0" distB="0" distL="0" distR="0" wp14:anchorId="1288A927">
+        <wp:inline distT="0" distB="0" distL="0" distR="0" wp14:anchorId="13DCCD26">
           <wp:extent cx="2743200" cy="1409700"/>
           <wp:effectExtent l="0" t="0" r="0" b="0"/>
           <wp:docPr id="1" name="Picture 3" descr="GBLSlogo B&amp;W"/>
@@ -2928,6 +2905,7 @@
     <w:rsidRoot w:val="00283472"/>
     <w:rsid w:val="00283472"/>
     <w:rsid w:val="004924C9"/>
+    <w:rsid w:val="006B3ED7"/>
     <w:rsid w:val="007811E6"/>
     <w:rsid w:val="007E6150"/>
     <w:rsid w:val="00AE53BF"/>
@@ -3698,17 +3676,6 @@
 </file>
 
 <file path=customXml/item1.xml><?xml version="1.0" encoding="utf-8"?>
-<p:properties xmlns:p="http://schemas.microsoft.com/office/2006/metadata/properties" xmlns:xsi="http://www.w3.org/2001/XMLSchema-instance" xmlns:pc="http://schemas.microsoft.com/office/infopath/2007/PartnerControls">
-  <documentManagement>
-    <TaxCatchAll xmlns="beceb55d-6f52-4e77-8e3e-dc06064c2131" xsi:nil="true"/>
-    <lcf76f155ced4ddcb4097134ff3c332f xmlns="bbd89769-1e81-4af0-b2c2-3ed6fe3595b6">
-      <Terms xmlns="http://schemas.microsoft.com/office/infopath/2007/PartnerControls"/>
-    </lcf76f155ced4ddcb4097134ff3c332f>
-  </documentManagement>
-</p:properties>
-</file>
-
-<file path=customXml/item2.xml><?xml version="1.0" encoding="utf-8"?>
 <iCreate>
   <authorID>1046</authorID>
   <typistID>1046</typistID>
@@ -3735,7 +3702,27 @@
 </iCreate>
 </file>
 
+<file path=customXml/item2.xml><?xml version="1.0" encoding="utf-8"?>
+<p:properties xmlns:p="http://schemas.microsoft.com/office/2006/metadata/properties" xmlns:xsi="http://www.w3.org/2001/XMLSchema-instance" xmlns:pc="http://schemas.microsoft.com/office/infopath/2007/PartnerControls">
+  <documentManagement>
+    <TaxCatchAll xmlns="beceb55d-6f52-4e77-8e3e-dc06064c2131" xsi:nil="true"/>
+    <lcf76f155ced4ddcb4097134ff3c332f xmlns="bbd89769-1e81-4af0-b2c2-3ed6fe3595b6">
+      <Terms xmlns="http://schemas.microsoft.com/office/infopath/2007/PartnerControls"/>
+    </lcf76f155ced4ddcb4097134ff3c332f>
+  </documentManagement>
+</p:properties>
+</file>
+
 <file path=customXml/item3.xml><?xml version="1.0" encoding="utf-8"?>
+<?mso-contentType ?>
+<FormTemplates xmlns="http://schemas.microsoft.com/sharepoint/v3/contenttype/forms">
+  <Display>DocumentLibraryForm</Display>
+  <Edit>DocumentLibraryForm</Edit>
+  <New>DocumentLibraryForm</New>
+</FormTemplates>
+</file>
+
+<file path=customXml/item4.xml><?xml version="1.0" encoding="utf-8"?>
 <ct:contentTypeSchema xmlns:ct="http://schemas.microsoft.com/office/2006/metadata/contentType" xmlns:ma="http://schemas.microsoft.com/office/2006/metadata/properties/metaAttributes" ct:_="" ma:_="" ma:contentTypeName="Document" ma:contentTypeID="0x010100F230E32DC34DE84EA643BEA19F35049B" ma:contentTypeVersion="16" ma:contentTypeDescription="Create a new document." ma:contentTypeScope="" ma:versionID="8fea776dd7999bc93084cbbbecd0eb7f">
   <xsd:schema xmlns:xsd="http://www.w3.org/2001/XMLSchema" xmlns:xs="http://www.w3.org/2001/XMLSchema" xmlns:p="http://schemas.microsoft.com/office/2006/metadata/properties" xmlns:ns2="bbd89769-1e81-4af0-b2c2-3ed6fe3595b6" xmlns:ns3="beceb55d-6f52-4e77-8e3e-dc06064c2131" targetNamespace="http://schemas.microsoft.com/office/2006/metadata/properties" ma:root="true" ma:fieldsID="ae9d9ecde284fd3f5c682513d092c223" ns2:_="" ns3:_="">
     <xsd:import namespace="bbd89769-1e81-4af0-b2c2-3ed6fe3595b6"/>
@@ -3978,16 +3965,13 @@
 </ct:contentTypeSchema>
 </file>
 
-<file path=customXml/item4.xml><?xml version="1.0" encoding="utf-8"?>
-<?mso-contentType ?>
-<FormTemplates xmlns="http://schemas.microsoft.com/sharepoint/v3/contenttype/forms">
-  <Display>DocumentLibraryForm</Display>
-  <Edit>DocumentLibraryForm</Edit>
-  <New>DocumentLibraryForm</New>
-</FormTemplates>
+<file path=customXml/itemProps1.xml><?xml version="1.0" encoding="utf-8"?>
+<ds:datastoreItem xmlns:ds="http://schemas.openxmlformats.org/officeDocument/2006/customXml" ds:itemID="{C50542C5-67B0-944E-9530-44464F90C570}">
+  <ds:schemaRefs/>
+</ds:datastoreItem>
 </file>
 
-<file path=customXml/itemProps1.xml><?xml version="1.0" encoding="utf-8"?>
+<file path=customXml/itemProps2.xml><?xml version="1.0" encoding="utf-8"?>
 <ds:datastoreItem xmlns:ds="http://schemas.openxmlformats.org/officeDocument/2006/customXml" ds:itemID="{F65B26C8-B559-4947-AB68-F79C08C422D8}">
   <ds:schemaRefs>
     <ds:schemaRef ds:uri="http://schemas.microsoft.com/office/2006/metadata/properties"/>
@@ -3998,13 +3982,15 @@
 </ds:datastoreItem>
 </file>
 
-<file path=customXml/itemProps2.xml><?xml version="1.0" encoding="utf-8"?>
-<ds:datastoreItem xmlns:ds="http://schemas.openxmlformats.org/officeDocument/2006/customXml" ds:itemID="{C50542C5-67B0-944E-9530-44464F90C570}">
-  <ds:schemaRefs/>
+<file path=customXml/itemProps3.xml><?xml version="1.0" encoding="utf-8"?>
+<ds:datastoreItem xmlns:ds="http://schemas.openxmlformats.org/officeDocument/2006/customXml" ds:itemID="{82922321-50A9-2648-B3FF-CAEF6BB9602A}">
+  <ds:schemaRefs>
+    <ds:schemaRef ds:uri="http://schemas.microsoft.com/sharepoint/v3/contenttype/forms"/>
+  </ds:schemaRefs>
 </ds:datastoreItem>
 </file>
 
-<file path=customXml/itemProps3.xml><?xml version="1.0" encoding="utf-8"?>
+<file path=customXml/itemProps4.xml><?xml version="1.0" encoding="utf-8"?>
 <ds:datastoreItem xmlns:ds="http://schemas.openxmlformats.org/officeDocument/2006/customXml" ds:itemID="{F41AFB3A-0BB5-CC4E-8133-BCEAA474E55A}">
   <ds:schemaRefs>
     <ds:schemaRef ds:uri="http://schemas.microsoft.com/office/2006/metadata/contentType"/>
@@ -4021,12 +4007,4 @@
     <ds:schemaRef ds:uri="http://schemas.microsoft.com/internal/obd"/>
   </ds:schemaRefs>
 </ds:datastoreItem>
-</file>
-
-<file path=customXml/itemProps4.xml><?xml version="1.0" encoding="utf-8"?>
-<ds:datastoreItem xmlns:ds="http://schemas.openxmlformats.org/officeDocument/2006/customXml" ds:itemID="{82922321-50A9-2648-B3FF-CAEF6BB9602A}">
-  <ds:schemaRefs>
-    <ds:schemaRef ds:uri="http://schemas.microsoft.com/sharepoint/v3/contenttype/forms"/>
-  </ds:schemaRefs>
-</ds:datastoreItem>
 </file>
</xml_diff>